<commit_message>
Updated Project Plan and Game Design Doc
</commit_message>
<xml_diff>
--- a/Group6Prototype1GameDesignDoc.docx
+++ b/Group6Prototype1GameDesignDoc.docx
@@ -347,8 +347,6 @@
         </w:rPr>
         <w:t>E</w:t>
       </w:r>
-      <w:bookmarkStart w:id="0" w:name="_GoBack"/>
-      <w:bookmarkEnd w:id="0"/>
       <w:r>
         <w:rPr>
           <w:rFonts w:ascii="Arial" w:eastAsia="Times New Roman" w:hAnsi="Arial" w:cs="Arial"/>
@@ -374,15 +372,7 @@
           <w:color w:val="auto"/>
           <w:lang w:eastAsia="en-ZA"/>
         </w:rPr>
-        <w:t>2.</w:t>
-      </w:r>
-      <w:r>
-        <w:rPr>
-          <w:rFonts w:eastAsia="Times New Roman"/>
-          <w:color w:val="auto"/>
-          <w:lang w:eastAsia="en-ZA"/>
-        </w:rPr>
-        <w:t xml:space="preserve">  </w:t>
+        <w:t xml:space="preserve">2.  </w:t>
       </w:r>
       <w:r>
         <w:rPr>
@@ -914,15 +904,7 @@
           <w:color w:val="auto"/>
           <w:lang w:eastAsia="en-ZA"/>
         </w:rPr>
-        <w:t xml:space="preserve">Gameplay </w:t>
-      </w:r>
-      <w:r>
-        <w:rPr>
-          <w:rFonts w:eastAsia="Times New Roman"/>
-          <w:color w:val="auto"/>
-          <w:lang w:eastAsia="en-ZA"/>
-        </w:rPr>
-        <w:t>and Mechanics</w:t>
+        <w:t>Gameplay and Mechanics</w:t>
       </w:r>
     </w:p>
     <w:p>
@@ -2015,7 +1997,7 @@
           <w:lang w:eastAsia="en-ZA"/>
         </w:rPr>
         <w:drawing>
-          <wp:inline distT="0" distB="0" distL="0" distR="0" wp14:anchorId="7674A76E" wp14:editId="46AC23CA">
+          <wp:inline distT="0" distB="0" distL="0" distR="0" wp14:anchorId="20765E80" wp14:editId="78141C6E">
             <wp:extent cx="5943600" cy="3343275"/>
             <wp:effectExtent l="0" t="0" r="0" b="9525"/>
             <wp:docPr id="6" name="Picture 6" descr="https://lh3.googleusercontent.com/B9CF4SOD_eFElL7Drw3_LFvgZxlhW0MXLvc8d6V6BqLeAnKbHCMdubUeN0MLC-m4iJAJ961kV234HAGRSur7sEUZ7FSWmAedILoTNt-Zc1TeicFV0DkQul-PAAcd-QNtX6K4vBn6"/>
@@ -2271,7 +2253,7 @@
           <w:lang w:eastAsia="en-ZA"/>
         </w:rPr>
         <w:drawing>
-          <wp:inline distT="0" distB="0" distL="0" distR="0">
+          <wp:inline distT="0" distB="0" distL="0" distR="0" wp14:anchorId="36939030" wp14:editId="560F4E63">
             <wp:extent cx="5731510" cy="3972560"/>
             <wp:effectExtent l="0" t="0" r="2540" b="8890"/>
             <wp:docPr id="3" name="Picture 3"/>
@@ -2610,7 +2592,7 @@
         </w:rPr>
         <w:lastRenderedPageBreak/>
         <w:drawing>
-          <wp:inline distT="0" distB="0" distL="0" distR="0" wp14:anchorId="74481E8B" wp14:editId="53C620D9">
+          <wp:inline distT="0" distB="0" distL="0" distR="0" wp14:anchorId="243F1AB6" wp14:editId="23F07D6E">
             <wp:extent cx="5943600" cy="3343275"/>
             <wp:effectExtent l="0" t="0" r="0" b="9525"/>
             <wp:docPr id="7" name="Picture 7" descr="https://lh6.googleusercontent.com/FjwGHuHRQYBIRA7Ik4HKu1dJWeV-_Em1wuItOs8o_OtMubPeDKR2EM-Pi6_YWMzNJpc-YWI_oWxweWRJwyk8lB8_kIytgq5DuKamJtIks52qwkwEI4kI65uHz86PGz3ZV11s5VIf"/>
@@ -2877,7 +2859,7 @@
           <w:lang w:eastAsia="en-ZA"/>
         </w:rPr>
         <w:drawing>
-          <wp:inline distT="0" distB="0" distL="0" distR="0" wp14:anchorId="0DC8B6CE" wp14:editId="6621845C">
+          <wp:inline distT="0" distB="0" distL="0" distR="0" wp14:anchorId="5C08991C" wp14:editId="50E6B132">
             <wp:extent cx="5943600" cy="3343275"/>
             <wp:effectExtent l="0" t="0" r="0" b="9525"/>
             <wp:docPr id="8" name="Picture 8" descr="https://lh3.googleusercontent.com/YRQP01sRph1BA3v6kfZkNIssC6mkJf92gveXQLdW74H56BWN97ilpHM4fOQOsHUo-YhpDBh7MNv3m-EDOVbiTPQmR-BPTYXnYgtwh3LzDl-caQA22CuGXpKFIurmTTv66_9xs_UU"/>
@@ -2996,7 +2978,7 @@
           <w:lang w:eastAsia="en-ZA"/>
         </w:rPr>
         <w:drawing>
-          <wp:inline distT="0" distB="0" distL="0" distR="0" wp14:anchorId="6819BD7F" wp14:editId="3D60F820">
+          <wp:inline distT="0" distB="0" distL="0" distR="0" wp14:anchorId="3D28A5D4" wp14:editId="5B6E879C">
             <wp:extent cx="5943600" cy="3343275"/>
             <wp:effectExtent l="0" t="0" r="0" b="9525"/>
             <wp:docPr id="9" name="Picture 9" descr="https://lh3.googleusercontent.com/38qkUo1SWyN5UYmSPqdMpFk3lYSOpVk2dJ1_ukczF9zL-yCZRyv0Jpe8AhqtbGeV1ZZ-cs50vaabDcxZCx_jfPtOVh4jYp6T_Ir1h43zdIYTuq6v4uQYweV5nLKzHbRdsnyjuLl6"/>
@@ -3120,7 +3102,7 @@
         </w:rPr>
         <w:lastRenderedPageBreak/>
         <w:drawing>
-          <wp:inline distT="0" distB="0" distL="0" distR="0" wp14:anchorId="3E87A7F9" wp14:editId="3620DC5E">
+          <wp:inline distT="0" distB="0" distL="0" distR="0" wp14:anchorId="3A556475" wp14:editId="78FBAED9">
             <wp:extent cx="5943600" cy="3343275"/>
             <wp:effectExtent l="0" t="0" r="0" b="9525"/>
             <wp:docPr id="10" name="Picture 10" descr="https://lh5.googleusercontent.com/B4xoL2lgVOlszL1NpocM0AUB1WaZu46sD5O3hLMURiF3pCkm4vlkoqr-giOkNTTOVQZMRfttmk7Y2f1loOexrAE6ml_9SUA5I91IdAa3v7OCygSETaGfInx0UiWhl_n0OwTfLTGD"/>
@@ -3348,7 +3330,7 @@
           <w:lang w:eastAsia="en-ZA"/>
         </w:rPr>
         <w:drawing>
-          <wp:inline distT="0" distB="0" distL="0" distR="0">
+          <wp:inline distT="0" distB="0" distL="0" distR="0" wp14:anchorId="6A6FAC92" wp14:editId="593C530D">
             <wp:extent cx="5731510" cy="3223895"/>
             <wp:effectExtent l="0" t="0" r="2540" b="0"/>
             <wp:docPr id="2" name="Picture 2"/>
@@ -3852,7 +3834,7 @@
           <w:lang w:eastAsia="en-ZA"/>
         </w:rPr>
         <w:drawing>
-          <wp:inline distT="0" distB="0" distL="0" distR="0">
+          <wp:inline distT="0" distB="0" distL="0" distR="0" wp14:anchorId="7A4AF6C8" wp14:editId="28EA476D">
             <wp:extent cx="5731510" cy="4093210"/>
             <wp:effectExtent l="0" t="0" r="2540" b="2540"/>
             <wp:docPr id="1" name="Picture 1"/>
@@ -4135,6 +4117,52 @@
         </w:rPr>
         <w:t>Night time background</w:t>
       </w:r>
+    </w:p>
+    <w:p>
+      <w:pPr>
+        <w:numPr>
+          <w:ilvl w:val="0"/>
+          <w:numId w:val="4"/>
+        </w:numPr>
+        <w:spacing w:after="0" w:line="240" w:lineRule="auto"/>
+        <w:ind w:left="1440"/>
+        <w:textAlignment w:val="baseline"/>
+        <w:rPr>
+          <w:rFonts w:ascii="Arial" w:eastAsia="Times New Roman" w:hAnsi="Arial" w:cs="Arial"/>
+          <w:lang w:eastAsia="en-ZA"/>
+        </w:rPr>
+      </w:pPr>
+      <w:r>
+        <w:rPr>
+          <w:rFonts w:ascii="Arial" w:eastAsia="Times New Roman" w:hAnsi="Arial" w:cs="Arial"/>
+          <w:lang w:eastAsia="en-ZA"/>
+        </w:rPr>
+        <w:t>Grass background</w:t>
+      </w:r>
+    </w:p>
+    <w:p>
+      <w:pPr>
+        <w:numPr>
+          <w:ilvl w:val="0"/>
+          <w:numId w:val="4"/>
+        </w:numPr>
+        <w:spacing w:after="0" w:line="240" w:lineRule="auto"/>
+        <w:ind w:left="1440"/>
+        <w:textAlignment w:val="baseline"/>
+        <w:rPr>
+          <w:rFonts w:ascii="Arial" w:eastAsia="Times New Roman" w:hAnsi="Arial" w:cs="Arial"/>
+          <w:lang w:eastAsia="en-ZA"/>
+        </w:rPr>
+      </w:pPr>
+      <w:r>
+        <w:rPr>
+          <w:rFonts w:ascii="Arial" w:eastAsia="Times New Roman" w:hAnsi="Arial" w:cs="Arial"/>
+          <w:lang w:eastAsia="en-ZA"/>
+        </w:rPr>
+        <w:t>Keyboard overlay</w:t>
+      </w:r>
+      <w:bookmarkStart w:id="0" w:name="_GoBack"/>
+      <w:bookmarkEnd w:id="0"/>
     </w:p>
     <w:p>
       <w:pPr>

</xml_diff>